<commit_message>
Question 2 (part iii) + Question 3 (expect this part in (iii) : Why do two packets get fired off at time 22?	)
</commit_message>
<xml_diff>
--- a/A3/Question1_Soln.docx
+++ b/A3/Question1_Soln.docx
@@ -100,7 +100,7 @@
           <w:sz w:val="28"/>
           <w:szCs w:val="28"/>
         </w:rPr>
-        <w:t>Semester 2014-2015 I</w:t>
+        <w:t xml:space="preserve">Semester 2014-2015 </w:t>
       </w:r>
     </w:p>
     <w:p>
@@ -299,7 +299,7 @@
           <mc:Choice Requires="wpg">
             <w:drawing>
               <wp:inline distT="0" distB="0" distL="0" distR="0">
-                <wp:extent cx="4848225" cy="2762250"/>
+                <wp:extent cx="5087642" cy="2762250"/>
                 <wp:effectExtent l="0" t="0" r="0" b="38100"/>
                 <wp:docPr id="3" name="Group 3"/>
                 <wp:cNvGraphicFramePr>
@@ -308,13 +308,15 @@
                 <a:graphic xmlns:a="http://schemas.openxmlformats.org/drawingml/2006/main">
                   <a:graphicData uri="http://schemas.microsoft.com/office/word/2010/wordprocessingGroup">
                     <wpg:wgp>
-                      <wpg:cNvGrpSpPr/>
+                      <wpg:cNvGrpSpPr>
+                        <a:grpSpLocks/>
+                      </wpg:cNvGrpSpPr>
                       <wpg:grpSpPr>
                         <a:xfrm>
                           <a:off x="0" y="0"/>
-                          <a:ext cx="4848225" cy="2762250"/>
+                          <a:ext cx="5087642" cy="2762250"/>
                           <a:chOff x="71438" y="857250"/>
-                          <a:chExt cx="6607175" cy="3857625"/>
+                          <a:chExt cx="6933453" cy="3857625"/>
                         </a:xfrm>
                       </wpg:grpSpPr>
                       <wps:wsp>
@@ -325,7 +327,7 @@
                         <wps:spPr bwMode="auto">
                           <a:xfrm>
                             <a:off x="822325" y="857250"/>
-                            <a:ext cx="762000" cy="307975"/>
+                            <a:ext cx="1043647" cy="426554"/>
                           </a:xfrm>
                           <a:prstGeom prst="rect">
                             <a:avLst/>
@@ -1033,7 +1035,7 @@
                         <wps:spPr bwMode="auto">
                           <a:xfrm>
                             <a:off x="5786438" y="857250"/>
-                            <a:ext cx="892175" cy="307975"/>
+                            <a:ext cx="1218453" cy="426554"/>
                           </a:xfrm>
                           <a:prstGeom prst="rect">
                             <a:avLst/>
@@ -1079,8 +1081,8 @@
                         </wps:cNvSpPr>
                         <wps:spPr bwMode="auto">
                           <a:xfrm>
-                            <a:off x="1536700" y="1406525"/>
-                            <a:ext cx="1082675" cy="307975"/>
+                            <a:off x="1536694" y="1406525"/>
+                            <a:ext cx="1474606" cy="426554"/>
                           </a:xfrm>
                           <a:prstGeom prst="rect">
                             <a:avLst/>
@@ -1126,8 +1128,8 @@
                         </wps:cNvSpPr>
                         <wps:spPr bwMode="auto">
                           <a:xfrm>
-                            <a:off x="3251200" y="1428750"/>
-                            <a:ext cx="1044575" cy="307975"/>
+                            <a:off x="3251187" y="1428750"/>
+                            <a:ext cx="1425279" cy="426554"/>
                           </a:xfrm>
                           <a:prstGeom prst="rect">
                             <a:avLst/>
@@ -1474,8 +1476,8 @@
                         </wps:cNvSpPr>
                         <wps:spPr bwMode="auto">
                           <a:xfrm>
-                            <a:off x="660400" y="2478088"/>
-                            <a:ext cx="482600" cy="307975"/>
+                            <a:off x="660398" y="2478088"/>
+                            <a:ext cx="666341" cy="426554"/>
                           </a:xfrm>
                           <a:prstGeom prst="rect">
                             <a:avLst/>
@@ -1521,8 +1523,8 @@
                         </wps:cNvSpPr>
                         <wps:spPr bwMode="auto">
                           <a:xfrm>
-                            <a:off x="4714875" y="2857500"/>
-                            <a:ext cx="384175" cy="307975"/>
+                            <a:off x="4714855" y="2857500"/>
+                            <a:ext cx="532207" cy="426554"/>
                           </a:xfrm>
                           <a:prstGeom prst="rect">
                             <a:avLst/>
@@ -1568,8 +1570,8 @@
                         </wps:cNvSpPr>
                         <wps:spPr bwMode="auto">
                           <a:xfrm>
-                            <a:off x="71438" y="3071813"/>
-                            <a:ext cx="482600" cy="307975"/>
+                            <a:off x="71438" y="3071812"/>
+                            <a:ext cx="666341" cy="426554"/>
                           </a:xfrm>
                           <a:prstGeom prst="rect">
                             <a:avLst/>
@@ -1720,8 +1722,8 @@
                         </wps:cNvSpPr>
                         <wps:spPr bwMode="auto">
                           <a:xfrm>
-                            <a:off x="4957763" y="1428750"/>
-                            <a:ext cx="1042987" cy="307975"/>
+                            <a:off x="4957742" y="1428750"/>
+                            <a:ext cx="1425279" cy="426554"/>
                           </a:xfrm>
                           <a:prstGeom prst="rect">
                             <a:avLst/>
@@ -1800,8 +1802,8 @@
                         </wps:cNvSpPr>
                         <wps:spPr bwMode="auto">
                           <a:xfrm>
-                            <a:off x="6286500" y="3143250"/>
-                            <a:ext cx="384175" cy="307975"/>
+                            <a:off x="6286473" y="3143250"/>
+                            <a:ext cx="532207" cy="426554"/>
                           </a:xfrm>
                           <a:prstGeom prst="rect">
                             <a:avLst/>
@@ -1876,12 +1878,12 @@
           </mc:Choice>
           <mc:Fallback>
             <w:pict>
-              <v:group id="Group 3" o:spid="_x0000_s1026" style="width:381.75pt;height:217.5pt;mso-position-horizontal-relative:char;mso-position-vertical-relative:line" coordorigin="714,8572" coordsize="66071,38576" o:gfxdata="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">
+              <v:group id="Group 3" o:spid="_x0000_s1026" style="width:400.6pt;height:217.5pt;mso-position-horizontal-relative:char;mso-position-vertical-relative:line" coordorigin="714,8572" coordsize="69334,38576" o:gfxdata="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">
                 <v:shapetype id="_x0000_t202" coordsize="21600,21600" o:spt="202" path="m,l,21600r21600,l21600,xe">
                   <v:stroke joinstyle="miter"/>
                   <v:path gradientshapeok="t" o:connecttype="rect"/>
                 </v:shapetype>
-                <v:shape id="TextBox 65" o:spid="_x0000_s1027" type="#_x0000_t202" style="position:absolute;left:8223;top:8572;width:7620;height:3080;visibility:visible;mso-wrap-style:none;v-text-anchor:top" o:gfxdata="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" filled="f" stroked="f">
+                <v:shape id="TextBox 65" o:spid="_x0000_s1027" type="#_x0000_t202" style="position:absolute;left:8223;top:8572;width:10436;height:4266;visibility:visible;mso-wrap-style:none;v-text-anchor:top" o:gfxdata="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" filled="f" stroked="f">
                   <v:textbox style="mso-fit-shape-to-text:t">
                     <w:txbxContent>
                       <w:p>
@@ -1978,7 +1980,7 @@
                 <v:shape id="Straight Arrow Connector 27" o:spid="_x0000_s1050" type="#_x0000_t32" style="position:absolute;left:51562;top:10001;width:5953;height:111;flip:y;visibility:visible;mso-wrap-style:square" o:connectortype="straight" o:gfxdata="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" strokecolor="#5b9bd5 [3204]" strokeweight=".5pt">
                   <v:stroke endarrow="open" joinstyle="miter"/>
                 </v:shape>
-                <v:shape id="TextBox 65" o:spid="_x0000_s1051" type="#_x0000_t202" style="position:absolute;left:57864;top:8572;width:8922;height:3080;visibility:visible;mso-wrap-style:none;v-text-anchor:top" o:gfxdata="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" filled="f" stroked="f">
+                <v:shape id="TextBox 65" o:spid="_x0000_s1051" type="#_x0000_t202" style="position:absolute;left:57864;top:8572;width:12184;height:4266;visibility:visible;mso-wrap-style:none;v-text-anchor:top" o:gfxdata="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" filled="f" stroked="f">
                   <v:textbox style="mso-fit-shape-to-text:t">
                     <w:txbxContent>
                       <w:p>
@@ -2002,7 +2004,7 @@
                     </w:txbxContent>
                   </v:textbox>
                 </v:shape>
-                <v:shape id="TextBox 65" o:spid="_x0000_s1052" type="#_x0000_t202" style="position:absolute;left:15367;top:14065;width:10826;height:3080;visibility:visible;mso-wrap-style:none;v-text-anchor:top" o:gfxdata="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" filled="f" stroked="f">
+                <v:shape id="TextBox 65" o:spid="_x0000_s1052" type="#_x0000_t202" style="position:absolute;left:15366;top:14065;width:14747;height:4265;visibility:visible;mso-wrap-style:none;v-text-anchor:top" o:gfxdata="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" filled="f" stroked="f">
                   <v:textbox style="mso-fit-shape-to-text:t">
                     <w:txbxContent>
                       <w:p>
@@ -2026,7 +2028,7 @@
                     </w:txbxContent>
                   </v:textbox>
                 </v:shape>
-                <v:shape id="TextBox 65" o:spid="_x0000_s1053" type="#_x0000_t202" style="position:absolute;left:32512;top:14287;width:10445;height:3080;visibility:visible;mso-wrap-style:none;v-text-anchor:top" o:gfxdata="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" filled="f" stroked="f">
+                <v:shape id="TextBox 65" o:spid="_x0000_s1053" type="#_x0000_t202" style="position:absolute;left:32511;top:14287;width:14253;height:4266;visibility:visible;mso-wrap-style:none;v-text-anchor:top" o:gfxdata="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" filled="f" stroked="f">
                   <v:textbox style="mso-fit-shape-to-text:t">
                     <w:txbxContent>
                       <w:p>
@@ -2117,7 +2119,7 @@
                 <v:shape id="Right Brace 40" o:spid="_x0000_s1063" type="#_x0000_t88" style="position:absolute;left:4286;top:24288;width:1429;height:13573;flip:x;visibility:visible;mso-wrap-style:square;v-text-anchor:middle" o:gfxdata="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" adj="189" strokecolor="black [3213]" strokeweight=".5pt">
                   <v:stroke joinstyle="miter"/>
                 </v:shape>
-                <v:shape id="TextBox 65" o:spid="_x0000_s1064" type="#_x0000_t202" style="position:absolute;left:6604;top:24780;width:4826;height:3080;visibility:visible;mso-wrap-style:none;v-text-anchor:top" o:gfxdata="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" filled="f" stroked="f">
+                <v:shape id="TextBox 65" o:spid="_x0000_s1064" type="#_x0000_t202" style="position:absolute;left:6603;top:24780;width:6664;height:4266;visibility:visible;mso-wrap-style:none;v-text-anchor:top" o:gfxdata="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" filled="f" stroked="f">
                   <v:textbox style="mso-fit-shape-to-text:t">
                     <w:txbxContent>
                       <w:p>
@@ -2141,7 +2143,7 @@
                     </w:txbxContent>
                   </v:textbox>
                 </v:shape>
-                <v:shape id="TextBox 65" o:spid="_x0000_s1065" type="#_x0000_t202" style="position:absolute;left:47148;top:28575;width:3842;height:3079;visibility:visible;mso-wrap-style:none;v-text-anchor:top" o:gfxdata="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" filled="f" stroked="f">
+                <v:shape id="TextBox 65" o:spid="_x0000_s1065" type="#_x0000_t202" style="position:absolute;left:47148;top:28575;width:5322;height:4265;visibility:visible;mso-wrap-style:none;v-text-anchor:top" o:gfxdata="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" filled="f" stroked="f">
                   <v:textbox style="mso-fit-shape-to-text:t">
                     <w:txbxContent>
                       <w:p>
@@ -2165,7 +2167,7 @@
                     </w:txbxContent>
                   </v:textbox>
                 </v:shape>
-                <v:shape id="TextBox 65" o:spid="_x0000_s1066" type="#_x0000_t202" style="position:absolute;left:714;top:30718;width:4826;height:3079;visibility:visible;mso-wrap-style:none;v-text-anchor:top" o:gfxdata="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" filled="f" stroked="f">
+                <v:shape id="TextBox 65" o:spid="_x0000_s1066" type="#_x0000_t202" style="position:absolute;left:714;top:30718;width:6663;height:4265;visibility:visible;mso-wrap-style:none;v-text-anchor:top" o:gfxdata="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" filled="f" stroked="f">
                   <v:textbox style="mso-fit-shape-to-text:t">
                     <w:txbxContent>
                       <w:p>
@@ -2192,7 +2194,7 @@
                 <v:shape id="Parallelogram 44" o:spid="_x0000_s1067" type="#_x0000_t7" style="position:absolute;left:19288;top:22145;width:4286;height:15716;rotation:90;visibility:visible;mso-wrap-style:square;v-text-anchor:middle" o:gfxdata="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" fillcolor="#d8d8d8 [2732]" strokecolor="#1f4d78 [1604]" strokeweight="1pt"/>
                 <v:shape id="Parallelogram 45" o:spid="_x0000_s1068" type="#_x0000_t7" style="position:absolute;left:19288;top:25717;width:4286;height:15716;rotation:90;visibility:visible;mso-wrap-style:square;v-text-anchor:middle" o:gfxdata="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" fillcolor="#d8d8d8 [2732]" strokecolor="#1f4d78 [1604]" strokeweight="1pt"/>
                 <v:shape id="Parallelogram 46" o:spid="_x0000_s1069" type="#_x0000_t7" style="position:absolute;left:19288;top:29289;width:4286;height:15716;rotation:90;visibility:visible;mso-wrap-style:square;v-text-anchor:middle" o:gfxdata="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" fillcolor="#d8d8d8 [2732]" strokecolor="#1f4d78 [1604]" strokeweight="1pt"/>
-                <v:shape id="TextBox 65" o:spid="_x0000_s1070" type="#_x0000_t202" style="position:absolute;left:49577;top:14287;width:10430;height:3080;visibility:visible;mso-wrap-style:none;v-text-anchor:top" o:gfxdata="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" filled="f" stroked="f">
+                <v:shape id="TextBox 65" o:spid="_x0000_s1070" type="#_x0000_t202" style="position:absolute;left:49577;top:14287;width:14253;height:4266;visibility:visible;mso-wrap-style:none;v-text-anchor:top" o:gfxdata="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" filled="f" stroked="f">
                   <v:textbox style="mso-fit-shape-to-text:t">
                     <w:txbxContent>
                       <w:p>
@@ -2219,7 +2221,7 @@
                 <v:shape id="Right Brace 48" o:spid="_x0000_s1071" type="#_x0000_t88" style="position:absolute;left:61436;top:32146;width:1429;height:1429;visibility:visible;mso-wrap-style:square;v-text-anchor:middle" o:gfxdata="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" strokecolor="black [3213]" strokeweight=".5pt">
                   <v:stroke joinstyle="miter"/>
                 </v:shape>
-                <v:shape id="TextBox 65" o:spid="_x0000_s1072" type="#_x0000_t202" style="position:absolute;left:62865;top:31432;width:3841;height:3080;visibility:visible;mso-wrap-style:none;v-text-anchor:top" o:gfxdata="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" filled="f" stroked="f">
+                <v:shape id="TextBox 65" o:spid="_x0000_s1072" type="#_x0000_t202" style="position:absolute;left:62864;top:31432;width:5322;height:4266;visibility:visible;mso-wrap-style:none;v-text-anchor:top" o:gfxdata="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" filled="f" stroked="f">
                   <v:textbox style="mso-fit-shape-to-text:t">
                     <w:txbxContent>
                       <w:p>
@@ -2812,7 +2814,21 @@
           <w:sz w:val="24"/>
           <w:szCs w:val="24"/>
         </w:rPr>
-        <w:t xml:space="preserve"> packet (300-399) at time 13,17,19 </w:t>
+        <w:t xml:space="preserve"> packet (300-399) at time 13</w:t>
+      </w:r>
+      <w:r>
+        <w:rPr>
+          <w:sz w:val="24"/>
+          <w:szCs w:val="24"/>
+        </w:rPr>
+        <w:t>, 17, 19</w:t>
+      </w:r>
+      <w:r>
+        <w:rPr>
+          <w:sz w:val="24"/>
+          <w:szCs w:val="24"/>
+        </w:rPr>
+        <w:t xml:space="preserve"> </w:t>
       </w:r>
       <w:r>
         <w:rPr>
@@ -3193,7 +3209,21 @@
           <w:sz w:val="24"/>
           <w:szCs w:val="24"/>
         </w:rPr>
-        <w:t>There is a sudden jump indicating that the receiver has received everything upto 9</w:t>
+        <w:t xml:space="preserve">There is a sudden jump indicating that the receiver has received everything </w:t>
+      </w:r>
+      <w:r>
+        <w:rPr>
+          <w:sz w:val="24"/>
+          <w:szCs w:val="24"/>
+        </w:rPr>
+        <w:t>up to</w:t>
+      </w:r>
+      <w:r>
+        <w:rPr>
+          <w:sz w:val="24"/>
+          <w:szCs w:val="24"/>
+        </w:rPr>
+        <w:t xml:space="preserve"> 9</w:t>
       </w:r>
       <w:r>
         <w:rPr>
@@ -3297,7 +3327,7 @@
         <w:b/>
         <w:noProof/>
       </w:rPr>
-      <w:t>1</w:t>
+      <w:t>2</w:t>
     </w:r>
     <w:r>
       <w:fldChar w:fldCharType="end"/>
@@ -5128,6 +5158,7 @@
   <w:style w:type="character" w:default="1" w:styleId="DefaultParagraphFont">
     <w:name w:val="Default Paragraph Font"/>
     <w:uiPriority w:val="1"/>
+    <w:semiHidden/>
     <w:unhideWhenUsed/>
   </w:style>
   <w:style w:type="table" w:default="1" w:styleId="TableNormal">
@@ -5135,7 +5166,6 @@
     <w:uiPriority w:val="99"/>
     <w:semiHidden/>
     <w:unhideWhenUsed/>
-    <w:qFormat/>
     <w:tblPr>
       <w:tblInd w:w="0" w:type="dxa"/>
       <w:tblCellMar>

</xml_diff>